<commit_message>
attempting to impl the getDistAway from pt algor
</commit_message>
<xml_diff>
--- a/Documentation.docx
+++ b/Documentation.docx
@@ -46,18 +46,28 @@
           <w:sz w:val="28"/>
         </w:rPr>
       </w:pPr>
+      <w:proofErr w:type="spellStart"/>
       <w:r>
         <w:rPr>
           <w:sz w:val="28"/>
         </w:rPr>
         <w:t>CirclePolygonizer</w:t>
       </w:r>
+      <w:proofErr w:type="spellEnd"/>
       <w:r>
         <w:rPr>
           <w:sz w:val="28"/>
         </w:rPr>
-        <w:t>/CirclePolgonizerTest</w:t>
-      </w:r>
+        <w:t>/</w:t>
+      </w:r>
+      <w:proofErr w:type="spellStart"/>
+      <w:r>
+        <w:rPr>
+          <w:sz w:val="28"/>
+        </w:rPr>
+        <w:t>CirclePolgonizerTest</w:t>
+      </w:r>
+      <w:proofErr w:type="spellEnd"/>
       <w:r>
         <w:rPr>
           <w:sz w:val="28"/>
@@ -86,7 +96,77 @@
         <w:rPr>
           <w:color w:val="FF0000"/>
         </w:rPr>
-        <w:t xml:space="preserve">use of Smileys line class (infLine) vs my CartesianLine class, because he define lines base on a slope and intercept (vs slope and pt). This will take care of the POSITIVE_INFINITY case </w:t>
+        <w:t>use of Smileys line class (</w:t>
+      </w:r>
+      <w:proofErr w:type="spellStart"/>
+      <w:r>
+        <w:rPr>
+          <w:color w:val="FF0000"/>
+        </w:rPr>
+        <w:t>infLine</w:t>
+      </w:r>
+      <w:proofErr w:type="spellEnd"/>
+      <w:r>
+        <w:rPr>
+          <w:color w:val="FF0000"/>
+        </w:rPr>
+        <w:t xml:space="preserve">) </w:t>
+      </w:r>
+      <w:proofErr w:type="spellStart"/>
+      <w:r>
+        <w:rPr>
+          <w:color w:val="FF0000"/>
+        </w:rPr>
+        <w:t>vs</w:t>
+      </w:r>
+      <w:proofErr w:type="spellEnd"/>
+      <w:r>
+        <w:rPr>
+          <w:color w:val="FF0000"/>
+        </w:rPr>
+        <w:t xml:space="preserve"> my </w:t>
+      </w:r>
+      <w:proofErr w:type="spellStart"/>
+      <w:r>
+        <w:rPr>
+          <w:color w:val="FF0000"/>
+        </w:rPr>
+        <w:t>CartesianLine</w:t>
+      </w:r>
+      <w:proofErr w:type="spellEnd"/>
+      <w:r>
+        <w:rPr>
+          <w:color w:val="FF0000"/>
+        </w:rPr>
+        <w:t xml:space="preserve"> class, because he define lines base on a slope and intercept (</w:t>
+      </w:r>
+      <w:proofErr w:type="spellStart"/>
+      <w:r>
+        <w:rPr>
+          <w:color w:val="FF0000"/>
+        </w:rPr>
+        <w:t>vs</w:t>
+      </w:r>
+      <w:proofErr w:type="spellEnd"/>
+      <w:r>
+        <w:rPr>
+          <w:color w:val="FF0000"/>
+        </w:rPr>
+        <w:t xml:space="preserve"> slope and </w:t>
+      </w:r>
+      <w:proofErr w:type="spellStart"/>
+      <w:r>
+        <w:rPr>
+          <w:color w:val="FF0000"/>
+        </w:rPr>
+        <w:t>pt</w:t>
+      </w:r>
+      <w:proofErr w:type="spellEnd"/>
+      <w:r>
+        <w:rPr>
+          <w:color w:val="FF0000"/>
+        </w:rPr>
+        <w:t xml:space="preserve">). This will take care of the POSITIVE_INFINITY case </w:t>
       </w:r>
     </w:p>
     <w:p>
@@ -116,7 +196,21 @@
         <w:rPr>
           <w:color w:val="FF0000"/>
         </w:rPr>
-        <w:t xml:space="preserve">POSITIVE vs NEGATIVE infinity </w:t>
+        <w:t xml:space="preserve">POSITIVE </w:t>
+      </w:r>
+      <w:proofErr w:type="spellStart"/>
+      <w:r>
+        <w:rPr>
+          <w:color w:val="FF0000"/>
+        </w:rPr>
+        <w:t>vs</w:t>
+      </w:r>
+      <w:proofErr w:type="spellEnd"/>
+      <w:r>
+        <w:rPr>
+          <w:color w:val="FF0000"/>
+        </w:rPr>
+        <w:t xml:space="preserve"> NEGATIVE infinity </w:t>
       </w:r>
     </w:p>
     <w:p>
@@ -163,8 +257,13 @@
           <w:numId w:val="1"/>
         </w:numPr>
       </w:pPr>
-      <w:r>
-        <w:t>Calc slope: between two of the same point</w:t>
+      <w:proofErr w:type="spellStart"/>
+      <w:r>
+        <w:t>Calc</w:t>
+      </w:r>
+      <w:proofErr w:type="spellEnd"/>
+      <w:r>
+        <w:t xml:space="preserve"> slope: between two of the same point</w:t>
       </w:r>
     </w:p>
     <w:p>
@@ -182,8 +281,16 @@
         <w:rPr>
           <w:strike/>
         </w:rPr>
-        <w:t>Get quandrant</w:t>
-      </w:r>
+        <w:t xml:space="preserve">Get </w:t>
+      </w:r>
+      <w:proofErr w:type="spellStart"/>
+      <w:r>
+        <w:rPr>
+          <w:strike/>
+        </w:rPr>
+        <w:t>quandrant</w:t>
+      </w:r>
+      <w:proofErr w:type="spellEnd"/>
     </w:p>
     <w:p>
       <w:pPr>
@@ -211,7 +318,23 @@
         <w:ind w:left="1080"/>
       </w:pPr>
       <w:r>
-        <w:t xml:space="preserve">No longer necessary because we do all calcs in quadrant one and translate points at the end. We don’t even need to worry about tangent lines in any other quadrant, or really anything really (at least until further notice, when we go Geodesic and need to do calcs </w:t>
+        <w:t xml:space="preserve">No longer necessary because we do all </w:t>
+      </w:r>
+      <w:proofErr w:type="spellStart"/>
+      <w:r>
+        <w:t>calcs</w:t>
+      </w:r>
+      <w:proofErr w:type="spellEnd"/>
+      <w:r>
+        <w:t xml:space="preserve"> in quadrant one and translate points at the end. We don’t even need to worry about tangent lines in any other quadrant, or really anything really (at least until further notice, when we go Geodesic and need to do </w:t>
+      </w:r>
+      <w:proofErr w:type="spellStart"/>
+      <w:r>
+        <w:t>calcs</w:t>
+      </w:r>
+      <w:proofErr w:type="spellEnd"/>
+      <w:r>
+        <w:t xml:space="preserve"> </w:t>
       </w:r>
       <w:r>
         <w:t>for</w:t>
@@ -252,8 +375,6 @@
       <w:r>
         <w:t>i</w:t>
       </w:r>
-      <w:bookmarkStart w:id="0" w:name="_GoBack"/>
-      <w:bookmarkEnd w:id="0"/>
       <w:r>
         <w:t>ons within the class that are there for convenience to ‘protected’</w:t>
       </w:r>
@@ -266,6 +387,13 @@
           <w:numId w:val="1"/>
         </w:numPr>
       </w:pPr>
+      <w:r>
+        <w:t>Put functions in sequential order as they run (rough sequential order)</w:t>
+      </w:r>
+    </w:p>
+    <w:p>
+      <w:bookmarkStart w:id="0" w:name="_GoBack"/>
+      <w:bookmarkEnd w:id="0"/>
     </w:p>
     <w:sectPr>
       <w:pgSz w:w="12240" w:h="15840"/>

</xml_diff>

<commit_message>
put funcs in sequential order as they run, translation of points including addition of four main tan points complte, and convenience function chaged to protected
</commit_message>
<xml_diff>
--- a/Documentation.docx
+++ b/Documentation.docx
@@ -46,32 +46,22 @@
           <w:sz w:val="28"/>
         </w:rPr>
       </w:pPr>
-      <w:proofErr w:type="spellStart"/>
       <w:r>
         <w:rPr>
           <w:sz w:val="28"/>
         </w:rPr>
         <w:t>CirclePolygonizer</w:t>
       </w:r>
-      <w:proofErr w:type="spellEnd"/>
       <w:r>
         <w:rPr>
           <w:sz w:val="28"/>
         </w:rPr>
-        <w:t>/</w:t>
-      </w:r>
-      <w:proofErr w:type="spellStart"/>
+        <w:t>/CirclePolgonizerTest</w:t>
+      </w:r>
       <w:r>
         <w:rPr>
           <w:sz w:val="28"/>
         </w:rPr>
-        <w:t>CirclePolgonizerTest</w:t>
-      </w:r>
-      <w:proofErr w:type="spellEnd"/>
-      <w:r>
-        <w:rPr>
-          <w:sz w:val="28"/>
-        </w:rPr>
         <w:t xml:space="preserve"> To Do’s:</w:t>
       </w:r>
     </w:p>
@@ -96,77 +86,174 @@
         <w:rPr>
           <w:color w:val="FF0000"/>
         </w:rPr>
-        <w:t>use of Smileys line class (</w:t>
-      </w:r>
-      <w:proofErr w:type="spellStart"/>
-      <w:r>
+        <w:t xml:space="preserve">use of Smileys line class (infLine) vs my CartesianLine class, because he define lines base on a slope and intercept (vs slope and pt). This will take care of the POSITIVE_INFINITY case </w:t>
+      </w:r>
+    </w:p>
+    <w:p>
+      <w:pPr>
+        <w:pStyle w:val="ListParagraph"/>
+        <w:numPr>
+          <w:ilvl w:val="0"/>
+          <w:numId w:val="1"/>
+        </w:numPr>
+        <w:rPr>
+          <w:strike/>
+        </w:rPr>
+      </w:pPr>
+      <w:r>
+        <w:rPr>
+          <w:strike/>
+        </w:rPr>
+        <w:t xml:space="preserve">Calculating the intersect (and maybe even tangent?) line… currently only for quadrant 1. Check that </w:t>
+      </w:r>
+    </w:p>
+    <w:p>
+      <w:pPr>
+        <w:pStyle w:val="ListParagraph"/>
+        <w:numPr>
+          <w:ilvl w:val="0"/>
+          <w:numId w:val="1"/>
+        </w:numPr>
         <w:rPr>
           <w:color w:val="FF0000"/>
         </w:rPr>
-        <w:t>infLine</w:t>
-      </w:r>
-      <w:proofErr w:type="spellEnd"/>
+      </w:pPr>
       <w:r>
         <w:rPr>
           <w:color w:val="FF0000"/>
         </w:rPr>
-        <w:t xml:space="preserve">) </w:t>
-      </w:r>
-      <w:proofErr w:type="spellStart"/>
-      <w:r>
+        <w:t xml:space="preserve">POSITIVE vs NEGATIVE infinity </w:t>
+      </w:r>
+    </w:p>
+    <w:p>
+      <w:pPr>
+        <w:pStyle w:val="ListParagraph"/>
+        <w:numPr>
+          <w:ilvl w:val="0"/>
+          <w:numId w:val="1"/>
+        </w:numPr>
+      </w:pPr>
+      <w:r>
+        <w:t>Integrate randomness into tests</w:t>
+      </w:r>
+    </w:p>
+    <w:p>
+      <w:pPr>
+        <w:pStyle w:val="ListParagraph"/>
+        <w:numPr>
+          <w:ilvl w:val="0"/>
+          <w:numId w:val="1"/>
+        </w:numPr>
+      </w:pPr>
+      <w:r>
+        <w:t>Intersection of two lines: how to handle different cases of</w:t>
+      </w:r>
+    </w:p>
+    <w:p>
+      <w:pPr>
+        <w:pStyle w:val="ListParagraph"/>
+        <w:numPr>
+          <w:ilvl w:val="1"/>
+          <w:numId w:val="1"/>
+        </w:numPr>
+      </w:pPr>
+      <w:r>
+        <w:t>Two lines the same</w:t>
+      </w:r>
+    </w:p>
+    <w:p>
+      <w:pPr>
+        <w:pStyle w:val="ListParagraph"/>
+        <w:numPr>
+          <w:ilvl w:val="0"/>
+          <w:numId w:val="1"/>
+        </w:numPr>
+      </w:pPr>
+      <w:r>
+        <w:t>Calc slope: between two of the same point</w:t>
+      </w:r>
+    </w:p>
+    <w:p>
+      <w:pPr>
+        <w:pStyle w:val="ListParagraph"/>
+        <w:numPr>
+          <w:ilvl w:val="0"/>
+          <w:numId w:val="1"/>
+        </w:numPr>
+        <w:rPr>
+          <w:strike/>
+        </w:rPr>
+      </w:pPr>
+      <w:r>
+        <w:rPr>
+          <w:strike/>
+        </w:rPr>
+        <w:t>Get quandrant</w:t>
+      </w:r>
+    </w:p>
+    <w:p>
+      <w:pPr>
+        <w:pStyle w:val="ListParagraph"/>
+        <w:numPr>
+          <w:ilvl w:val="1"/>
+          <w:numId w:val="1"/>
+        </w:numPr>
+        <w:rPr>
+          <w:strike/>
+        </w:rPr>
+      </w:pPr>
+      <w:r>
+        <w:rPr>
+          <w:strike/>
+        </w:rPr>
+        <w:t>What if point is on a axis</w:t>
+      </w:r>
+      <w:r>
+        <w:t xml:space="preserve"> </w:t>
+      </w:r>
+    </w:p>
+    <w:p>
+      <w:pPr>
+        <w:ind w:left="1080"/>
+        <w:rPr>
+          <w:strike/>
+        </w:rPr>
+      </w:pPr>
+      <w:r>
+        <w:rPr>
+          <w:strike/>
+        </w:rPr>
+        <w:t xml:space="preserve">No longer necessary because we do all calcs in quadrant one and translate points at the end. We don’t even need to worry about tangent lines in any other quadrant, or really anything really (at least until further notice, when we go Geodesic and need to do calcs </w:t>
+      </w:r>
+      <w:r>
+        <w:rPr>
+          <w:strike/>
+        </w:rPr>
+        <w:t>for</w:t>
+      </w:r>
+      <w:r>
+        <w:rPr>
+          <w:strike/>
+        </w:rPr>
+        <w:t xml:space="preserve"> at least quadrant I&amp;IV</w:t>
+      </w:r>
+    </w:p>
+    <w:p>
+      <w:pPr>
+        <w:pStyle w:val="ListParagraph"/>
+        <w:numPr>
+          <w:ilvl w:val="0"/>
+          <w:numId w:val="1"/>
+        </w:numPr>
         <w:rPr>
           <w:color w:val="FF0000"/>
         </w:rPr>
-        <w:t>vs</w:t>
-      </w:r>
-      <w:proofErr w:type="spellEnd"/>
+      </w:pPr>
       <w:r>
         <w:rPr>
           <w:color w:val="FF0000"/>
         </w:rPr>
-        <w:t xml:space="preserve"> my </w:t>
-      </w:r>
-      <w:proofErr w:type="spellStart"/>
-      <w:r>
-        <w:rPr>
-          <w:color w:val="FF0000"/>
-        </w:rPr>
-        <w:t>CartesianLine</w:t>
-      </w:r>
-      <w:proofErr w:type="spellEnd"/>
-      <w:r>
-        <w:rPr>
-          <w:color w:val="FF0000"/>
-        </w:rPr>
-        <w:t xml:space="preserve"> class, because he define lines base on a slope and intercept (</w:t>
-      </w:r>
-      <w:proofErr w:type="spellStart"/>
-      <w:r>
-        <w:rPr>
-          <w:color w:val="FF0000"/>
-        </w:rPr>
-        <w:t>vs</w:t>
-      </w:r>
-      <w:proofErr w:type="spellEnd"/>
-      <w:r>
-        <w:rPr>
-          <w:color w:val="FF0000"/>
-        </w:rPr>
-        <w:t xml:space="preserve"> slope and </w:t>
-      </w:r>
-      <w:proofErr w:type="spellStart"/>
-      <w:r>
-        <w:rPr>
-          <w:color w:val="FF0000"/>
-        </w:rPr>
-        <w:t>pt</w:t>
-      </w:r>
-      <w:proofErr w:type="spellEnd"/>
-      <w:r>
-        <w:rPr>
-          <w:color w:val="FF0000"/>
-        </w:rPr>
-        <w:t xml:space="preserve">). This will take care of the POSITIVE_INFINITY case </w:t>
+        <w:t>Addition of four boundary points</w:t>
       </w:r>
     </w:p>
     <w:p>
@@ -178,7 +265,19 @@
         </w:numPr>
       </w:pPr>
       <w:r>
-        <w:t xml:space="preserve">Calculating the intersect (and maybe even tangent?) line… currently only for quadrant 1. Check that </w:t>
+        <w:t>Change</w:t>
+      </w:r>
+      <w:r>
+        <w:t xml:space="preserve"> the func</w:t>
+      </w:r>
+      <w:r>
+        <w:t>t</w:t>
+      </w:r>
+      <w:r>
+        <w:t>i</w:t>
+      </w:r>
+      <w:r>
+        <w:t>ons within the class that are there for convenience to ‘protected’</w:t>
       </w:r>
     </w:p>
     <w:p>
@@ -188,29 +287,9 @@
           <w:ilvl w:val="0"/>
           <w:numId w:val="1"/>
         </w:numPr>
-        <w:rPr>
-          <w:color w:val="FF0000"/>
-        </w:rPr>
-      </w:pPr>
-      <w:r>
-        <w:rPr>
-          <w:color w:val="FF0000"/>
-        </w:rPr>
-        <w:t xml:space="preserve">POSITIVE </w:t>
-      </w:r>
-      <w:proofErr w:type="spellStart"/>
-      <w:r>
-        <w:rPr>
-          <w:color w:val="FF0000"/>
-        </w:rPr>
-        <w:t>vs</w:t>
-      </w:r>
-      <w:proofErr w:type="spellEnd"/>
-      <w:r>
-        <w:rPr>
-          <w:color w:val="FF0000"/>
-        </w:rPr>
-        <w:t xml:space="preserve"> NEGATIVE infinity </w:t>
+      </w:pPr>
+      <w:r>
+        <w:t>Put functions in sequential order as they run (rough sequential order)</w:t>
       </w:r>
     </w:p>
     <w:p>
@@ -222,179 +301,12 @@
         </w:numPr>
       </w:pPr>
       <w:r>
-        <w:t>Integrate randomness into tests</w:t>
-      </w:r>
-    </w:p>
-    <w:p>
-      <w:pPr>
-        <w:pStyle w:val="ListParagraph"/>
-        <w:numPr>
-          <w:ilvl w:val="0"/>
-          <w:numId w:val="1"/>
-        </w:numPr>
-      </w:pPr>
-      <w:r>
-        <w:t>Intersection of two lines: how to handle different cases of</w:t>
-      </w:r>
-    </w:p>
-    <w:p>
-      <w:pPr>
-        <w:pStyle w:val="ListParagraph"/>
-        <w:numPr>
-          <w:ilvl w:val="1"/>
-          <w:numId w:val="1"/>
-        </w:numPr>
-      </w:pPr>
-      <w:r>
-        <w:t>Two lines the same</w:t>
-      </w:r>
-    </w:p>
-    <w:p>
-      <w:pPr>
-        <w:pStyle w:val="ListParagraph"/>
-        <w:numPr>
-          <w:ilvl w:val="0"/>
-          <w:numId w:val="1"/>
-        </w:numPr>
-      </w:pPr>
-      <w:proofErr w:type="spellStart"/>
-      <w:r>
-        <w:t>Calc</w:t>
-      </w:r>
-      <w:proofErr w:type="spellEnd"/>
-      <w:r>
-        <w:t xml:space="preserve"> slope: between two of the same point</w:t>
-      </w:r>
-    </w:p>
-    <w:p>
-      <w:pPr>
-        <w:pStyle w:val="ListParagraph"/>
-        <w:numPr>
-          <w:ilvl w:val="0"/>
-          <w:numId w:val="1"/>
-        </w:numPr>
-        <w:rPr>
-          <w:strike/>
-        </w:rPr>
-      </w:pPr>
-      <w:r>
-        <w:rPr>
-          <w:strike/>
-        </w:rPr>
-        <w:t xml:space="preserve">Get </w:t>
-      </w:r>
-      <w:proofErr w:type="spellStart"/>
-      <w:r>
-        <w:rPr>
-          <w:strike/>
-        </w:rPr>
-        <w:t>quandrant</w:t>
-      </w:r>
-      <w:proofErr w:type="spellEnd"/>
-    </w:p>
-    <w:p>
-      <w:pPr>
-        <w:pStyle w:val="ListParagraph"/>
-        <w:numPr>
-          <w:ilvl w:val="1"/>
-          <w:numId w:val="1"/>
-        </w:numPr>
-        <w:rPr>
-          <w:strike/>
-        </w:rPr>
-      </w:pPr>
-      <w:r>
-        <w:rPr>
-          <w:strike/>
-        </w:rPr>
-        <w:t>What if point is on a axis</w:t>
-      </w:r>
-      <w:r>
-        <w:t xml:space="preserve"> </w:t>
-      </w:r>
-    </w:p>
-    <w:p>
-      <w:pPr>
-        <w:ind w:left="1080"/>
-      </w:pPr>
-      <w:r>
-        <w:t xml:space="preserve">No longer necessary because we do all </w:t>
-      </w:r>
-      <w:proofErr w:type="spellStart"/>
-      <w:r>
-        <w:t>calcs</w:t>
-      </w:r>
-      <w:proofErr w:type="spellEnd"/>
-      <w:r>
-        <w:t xml:space="preserve"> in quadrant one and translate points at the end. We don’t even need to worry about tangent lines in any other quadrant, or really anything really (at least until further notice, when we go Geodesic and need to do </w:t>
-      </w:r>
-      <w:proofErr w:type="spellStart"/>
-      <w:r>
-        <w:t>calcs</w:t>
-      </w:r>
-      <w:proofErr w:type="spellEnd"/>
-      <w:r>
-        <w:t xml:space="preserve"> </w:t>
-      </w:r>
-      <w:r>
-        <w:t>for</w:t>
-      </w:r>
-      <w:r>
-        <w:t xml:space="preserve"> at least quadrant I&amp;IV</w:t>
-      </w:r>
-    </w:p>
-    <w:p>
-      <w:pPr>
-        <w:pStyle w:val="ListParagraph"/>
-        <w:numPr>
-          <w:ilvl w:val="0"/>
-          <w:numId w:val="1"/>
-        </w:numPr>
-      </w:pPr>
-      <w:r>
-        <w:t>Addition of four boundary points</w:t>
-      </w:r>
-    </w:p>
-    <w:p>
-      <w:pPr>
-        <w:pStyle w:val="ListParagraph"/>
-        <w:numPr>
-          <w:ilvl w:val="0"/>
-          <w:numId w:val="1"/>
-        </w:numPr>
-      </w:pPr>
-      <w:r>
-        <w:t>Change</w:t>
-      </w:r>
-      <w:r>
-        <w:t xml:space="preserve"> the func</w:t>
-      </w:r>
-      <w:r>
-        <w:t>t</w:t>
-      </w:r>
-      <w:r>
-        <w:t>i</w:t>
-      </w:r>
-      <w:r>
-        <w:t>ons within the class that are there for convenience to ‘protected’</w:t>
-      </w:r>
-    </w:p>
-    <w:p>
-      <w:pPr>
-        <w:pStyle w:val="ListParagraph"/>
-        <w:numPr>
-          <w:ilvl w:val="0"/>
-          <w:numId w:val="1"/>
-        </w:numPr>
-      </w:pPr>
-      <w:r>
-        <w:t>Put functions in sequential order as they run (rough sequential order)</w:t>
-      </w:r>
-    </w:p>
-    <w:p>
+        <w:t xml:space="preserve">Translation of points into all four quadrants </w:t>
+      </w:r>
       <w:bookmarkStart w:id="0" w:name="_GoBack"/>
       <w:bookmarkEnd w:id="0"/>
     </w:p>
+    <w:p/>
     <w:sectPr>
       <w:pgSz w:w="12240" w:h="15840"/>
       <w:pgMar w:top="1440" w:right="1800" w:bottom="1440" w:left="1800" w:header="720" w:footer="720" w:gutter="0"/>

</xml_diff>